<commit_message>
new file: Task 0/Git SSH Config guide.txt, Task 04/Task 04.docx & modified: Task 0/Task 0.docx
</commit_message>
<xml_diff>
--- a/Task 0/Task 0.docx
+++ b/Task 0/Task 0.docx
@@ -108,14 +108,197 @@
     </w:p>
     <w:p>
       <w:pPr>
+        <w:ind w:left="720" w:firstLine="720"/>
+      </w:pPr>
+      <w:r>
+        <w:t xml:space="preserve">from: </w:t>
+      </w:r>
+      <w:hyperlink r:id="rId5" w:history="1">
+        <w:r>
+          <w:rPr>
+            <w:rStyle w:val="Hyperlink"/>
+          </w:rPr>
+          <w:t>https://www.oracle.com/java/technologies/downloads/#java17</w:t>
+        </w:r>
+      </w:hyperlink>
+    </w:p>
+    <w:p>
+      <w:pPr>
+        <w:rPr>
+          <w:i/>
+        </w:rPr>
+      </w:pPr>
+      <w:r>
+        <w:t xml:space="preserve"> </w:t>
+      </w:r>
+      <w:r>
+        <w:tab/>
+      </w:r>
+      <w:r>
+        <w:tab/>
+      </w:r>
+      <w:r>
+        <w:rPr>
+          <w:i/>
+        </w:rPr>
+        <w:t>[</w:t>
+      </w:r>
+      <w:r>
+        <w:rPr>
+          <w:i/>
+        </w:rPr>
+        <w:t>get “</w:t>
+      </w:r>
+      <w:r>
+        <w:rPr>
+          <w:rFonts w:ascii="Segoe UI" w:hAnsi="Segoe UI" w:cs="Segoe UI"/>
+          <w:color w:val="161513"/>
+          <w:shd w:val="clear" w:color="auto" w:fill="FFFFFF"/>
+        </w:rPr>
+        <w:t>x64 Installer</w:t>
+      </w:r>
+      <w:r>
+        <w:rPr>
+          <w:rFonts w:ascii="Segoe UI" w:hAnsi="Segoe UI" w:cs="Segoe UI"/>
+          <w:color w:val="161513"/>
+          <w:shd w:val="clear" w:color="auto" w:fill="FFFFFF"/>
+        </w:rPr>
+        <w:t>”</w:t>
+      </w:r>
+      <w:r>
+        <w:rPr>
+          <w:i/>
+        </w:rPr>
+        <w:t xml:space="preserve"> .exe file you are on windows</w:t>
+      </w:r>
+      <w:r>
+        <w:rPr>
+          <w:i/>
+        </w:rPr>
+        <w:t>]</w:t>
+      </w:r>
+    </w:p>
+    <w:p>
+      <w:pPr>
+        <w:rPr>
+          <w:i/>
+        </w:rPr>
+      </w:pPr>
+    </w:p>
+    <w:p>
+      <w:pPr>
         <w:numPr>
           <w:ilvl w:val="0"/>
           <w:numId w:val="1"/>
         </w:numPr>
-      </w:pPr>
-      <w:r>
-        <w:t>Install Gradle-7 upper [Latest version] in location “C:\”</w:t>
-      </w:r>
+        <w:rPr>
+          <w:i/>
+        </w:rPr>
+      </w:pPr>
+      <w:r>
+        <w:t xml:space="preserve">Install Gradle-7 upper [Latest version] in location </w:t>
+      </w:r>
+      <w:r>
+        <w:rPr>
+          <w:i/>
+        </w:rPr>
+        <w:t>“C:\”</w:t>
+      </w:r>
+    </w:p>
+    <w:p>
+      <w:pPr>
+        <w:ind w:left="1440"/>
+      </w:pPr>
+      <w:r>
+        <w:t xml:space="preserve">From: </w:t>
+      </w:r>
+      <w:hyperlink r:id="rId6" w:history="1">
+        <w:r>
+          <w:rPr>
+            <w:rStyle w:val="Hyperlink"/>
+          </w:rPr>
+          <w:t>https://gradle.org/releases/</w:t>
+        </w:r>
+      </w:hyperlink>
+    </w:p>
+    <w:p>
+      <w:pPr>
+        <w:ind w:left="1440"/>
+        <w:rPr>
+          <w:i/>
+        </w:rPr>
+      </w:pPr>
+      <w:r>
+        <w:rPr>
+          <w:i/>
+        </w:rPr>
+        <w:t>[</w:t>
+      </w:r>
+      <w:r>
+        <w:rPr>
+          <w:i/>
+        </w:rPr>
+        <w:t>go to</w:t>
+      </w:r>
+      <w:r>
+        <w:rPr>
+          <w:i/>
+        </w:rPr>
+        <w:t xml:space="preserve"> above link,</w:t>
+      </w:r>
+      <w:r>
+        <w:rPr>
+          <w:i/>
+        </w:rPr>
+        <w:t xml:space="preserve"> download complete version of latest Gradle. Unzip the downloaded file and keep the </w:t>
+      </w:r>
+      <w:r>
+        <w:rPr>
+          <w:i/>
+        </w:rPr>
+        <w:t xml:space="preserve">extracted </w:t>
+      </w:r>
+      <w:r>
+        <w:rPr>
+          <w:i/>
+        </w:rPr>
+        <w:t xml:space="preserve">folder in </w:t>
+      </w:r>
+      <w:r>
+        <w:rPr>
+          <w:i/>
+        </w:rPr>
+        <w:t>“C:\”</w:t>
+      </w:r>
+      <w:r>
+        <w:rPr>
+          <w:i/>
+        </w:rPr>
+        <w:t>.</w:t>
+      </w:r>
+      <w:r>
+        <w:rPr>
+          <w:i/>
+        </w:rPr>
+        <w:t xml:space="preserve"> Done</w:t>
+      </w:r>
+      <w:r>
+        <w:rPr>
+          <w:i/>
+        </w:rPr>
+        <w:t>.</w:t>
+      </w:r>
+      <w:r>
+        <w:rPr>
+          <w:i/>
+        </w:rPr>
+        <w:t>]</w:t>
+      </w:r>
+    </w:p>
+    <w:p>
+      <w:pPr>
+        <w:ind w:left="1440"/>
+      </w:pPr>
     </w:p>
     <w:p>
       <w:pPr>
@@ -133,6 +316,30 @@
     </w:p>
     <w:p>
       <w:pPr>
+        <w:ind w:left="1440"/>
+      </w:pPr>
+      <w:r>
+        <w:t xml:space="preserve">From: </w:t>
+      </w:r>
+      <w:hyperlink r:id="rId7" w:history="1">
+        <w:r>
+          <w:rPr>
+            <w:rStyle w:val="Hyperlink"/>
+          </w:rPr>
+          <w:t>https://www.jetbrains.com/idea/download/#section=windows</w:t>
+        </w:r>
+      </w:hyperlink>
+    </w:p>
+    <w:p>
+      <w:pPr>
+        <w:ind w:left="1440"/>
+        <w:rPr>
+          <w:b/>
+        </w:rPr>
+      </w:pPr>
+    </w:p>
+    <w:p>
+      <w:pPr>
         <w:numPr>
           <w:ilvl w:val="0"/>
           <w:numId w:val="1"/>
@@ -141,9 +348,24 @@
       <w:r>
         <w:t>Install Postman</w:t>
       </w:r>
-      <w:bookmarkStart w:id="0" w:name="_GoBack"/>
-      <w:bookmarkEnd w:id="0"/>
-    </w:p>
+    </w:p>
+    <w:p>
+      <w:pPr>
+        <w:ind w:left="1440"/>
+      </w:pPr>
+      <w:r>
+        <w:t xml:space="preserve">From: </w:t>
+      </w:r>
+      <w:hyperlink r:id="rId8" w:history="1">
+        <w:r>
+          <w:rPr>
+            <w:rStyle w:val="Hyperlink"/>
+          </w:rPr>
+          <w:t>https://www.postman.com/downloads/</w:t>
+        </w:r>
+      </w:hyperlink>
+    </w:p>
+    <w:p/>
     <w:p>
       <w:pPr>
         <w:numPr>
@@ -152,8 +374,105 @@
         </w:numPr>
       </w:pPr>
       <w:r>
-        <w:t>Install DataGrip</w:t>
-      </w:r>
+        <w:t xml:space="preserve">Install </w:t>
+      </w:r>
+      <w:r>
+        <w:t>MySQL Server, MySQL Workbench, MySQL Shell</w:t>
+      </w:r>
+    </w:p>
+    <w:p>
+      <w:pPr>
+        <w:ind w:left="1440"/>
+      </w:pPr>
+      <w:r>
+        <w:t xml:space="preserve">ref: </w:t>
+      </w:r>
+      <w:hyperlink r:id="rId9" w:history="1">
+        <w:r>
+          <w:rPr>
+            <w:rStyle w:val="Hyperlink"/>
+          </w:rPr>
+          <w:t>https://www.youtube.com/watch?v=iw1WX7eIWNY&amp;ab_channel=CSCORNERSunitaRai</w:t>
+        </w:r>
+      </w:hyperlink>
+    </w:p>
+    <w:p>
+      <w:pPr>
+        <w:ind w:left="1440"/>
+        <w:rPr>
+          <w:i/>
+        </w:rPr>
+      </w:pPr>
+      <w:r>
+        <w:rPr>
+          <w:i/>
+        </w:rPr>
+        <w:t xml:space="preserve">[Note: set </w:t>
+      </w:r>
+      <w:r>
+        <w:rPr>
+          <w:i/>
+        </w:rPr>
+        <w:t>“</w:t>
+      </w:r>
+      <w:r>
+        <w:rPr>
+          <w:b/>
+          <w:i/>
+        </w:rPr>
+        <w:t>root</w:t>
+      </w:r>
+      <w:r>
+        <w:rPr>
+          <w:i/>
+        </w:rPr>
+        <w:t>”</w:t>
+      </w:r>
+      <w:r>
+        <w:rPr>
+          <w:i/>
+        </w:rPr>
+        <w:t xml:space="preserve"> user password as </w:t>
+      </w:r>
+      <w:r>
+        <w:rPr>
+          <w:i/>
+        </w:rPr>
+        <w:t>“</w:t>
+      </w:r>
+      <w:r>
+        <w:rPr>
+          <w:b/>
+          <w:i/>
+        </w:rPr>
+        <w:t>password</w:t>
+      </w:r>
+      <w:r>
+        <w:rPr>
+          <w:i/>
+        </w:rPr>
+        <w:t>”</w:t>
+      </w:r>
+      <w:r>
+        <w:rPr>
+          <w:i/>
+        </w:rPr>
+        <w:t xml:space="preserve"> to keep things simple</w:t>
+      </w:r>
+      <w:r>
+        <w:rPr>
+          <w:i/>
+        </w:rPr>
+        <w:t>]</w:t>
+      </w:r>
+    </w:p>
+    <w:p>
+      <w:pPr>
+        <w:ind w:left="1440"/>
+        <w:rPr>
+          <w:i/>
+        </w:rPr>
+      </w:pPr>
     </w:p>
     <w:p>
       <w:pPr>
@@ -171,6 +490,30 @@
     </w:p>
     <w:p>
       <w:pPr>
+        <w:ind w:left="1440"/>
+      </w:pPr>
+      <w:r>
+        <w:t xml:space="preserve">From: </w:t>
+      </w:r>
+      <w:hyperlink r:id="rId10" w:history="1">
+        <w:r>
+          <w:rPr>
+            <w:rStyle w:val="Hyperlink"/>
+          </w:rPr>
+          <w:t>https://git-scm.com/downloads</w:t>
+        </w:r>
+      </w:hyperlink>
+    </w:p>
+    <w:p>
+      <w:pPr>
+        <w:ind w:left="1440"/>
+        <w:rPr>
+          <w:b/>
+        </w:rPr>
+      </w:pPr>
+    </w:p>
+    <w:p>
+      <w:pPr>
         <w:numPr>
           <w:ilvl w:val="0"/>
           <w:numId w:val="1"/>
@@ -207,6 +550,40 @@
       <w:pPr>
         <w:ind w:left="1440"/>
         <w:rPr>
+          <w:i/>
+        </w:rPr>
+      </w:pPr>
+      <w:r>
+        <w:t xml:space="preserve">Ref: </w:t>
+      </w:r>
+      <w:r>
+        <w:rPr>
+          <w:i/>
+          <w:color w:val="0070C0"/>
+        </w:rPr>
+        <w:t>Git SSH Config guide.txt</w:t>
+      </w:r>
+      <w:r>
+        <w:rPr>
+          <w:i/>
+          <w:color w:val="0070C0"/>
+        </w:rPr>
+        <w:t xml:space="preserve"> </w:t>
+      </w:r>
+      <w:r>
+        <w:t xml:space="preserve">given with </w:t>
+      </w:r>
+      <w:r>
+        <w:t>T</w:t>
+      </w:r>
+      <w:r>
+        <w:t>ask 0 folder</w:t>
+      </w:r>
+    </w:p>
+    <w:p>
+      <w:pPr>
+        <w:ind w:left="1440"/>
+        <w:rPr>
           <w:b/>
         </w:rPr>
       </w:pPr>
@@ -225,7 +602,24 @@
         <w:t>GitHub</w:t>
       </w:r>
       <w:r>
-        <w:t xml:space="preserve">. Push some code using </w:t>
+        <w:t xml:space="preserve">. </w:t>
+      </w:r>
+      <w:r>
+        <w:t xml:space="preserve">Clone the repo, </w:t>
+      </w:r>
+      <w:r>
+        <w:t xml:space="preserve">Commit &amp; </w:t>
+      </w:r>
+      <w:bookmarkStart w:id="0" w:name="_GoBack"/>
+      <w:bookmarkEnd w:id="0"/>
+      <w:r>
+        <w:t>Push some</w:t>
+      </w:r>
+      <w:r>
+        <w:t xml:space="preserve">thing </w:t>
+      </w:r>
+      <w:r>
+        <w:t xml:space="preserve">using </w:t>
       </w:r>
       <w:r>
         <w:t>SSH</w:t>
@@ -880,6 +1274,7 @@
   <w:style w:type="paragraph" w:default="1" w:styleId="Normal">
     <w:name w:val="Normal"/>
     <w:qFormat/>
+    <w:rsid w:val="00CC06FF"/>
   </w:style>
   <w:style w:type="paragraph" w:styleId="Heading1">
     <w:name w:val="heading 1"/>
@@ -1055,6 +1450,71 @@
       <w:color w:val="666666"/>
       <w:sz w:val="30"/>
       <w:szCs w:val="30"/>
+    </w:rPr>
+  </w:style>
+  <w:style w:type="character" w:styleId="Hyperlink">
+    <w:name w:val="Hyperlink"/>
+    <w:basedOn w:val="DefaultParagraphFont"/>
+    <w:uiPriority w:val="99"/>
+    <w:unhideWhenUsed/>
+    <w:rsid w:val="000A024F"/>
+    <w:rPr>
+      <w:color w:val="0000FF" w:themeColor="hyperlink"/>
+      <w:u w:val="single"/>
+    </w:rPr>
+  </w:style>
+  <w:style w:type="character" w:styleId="UnresolvedMention">
+    <w:name w:val="Unresolved Mention"/>
+    <w:basedOn w:val="DefaultParagraphFont"/>
+    <w:uiPriority w:val="99"/>
+    <w:semiHidden/>
+    <w:unhideWhenUsed/>
+    <w:rsid w:val="000A024F"/>
+    <w:rPr>
+      <w:color w:val="605E5C"/>
+      <w:shd w:val="clear" w:color="auto" w:fill="E1DFDD"/>
+    </w:rPr>
+  </w:style>
+  <w:style w:type="character" w:styleId="FollowedHyperlink">
+    <w:name w:val="FollowedHyperlink"/>
+    <w:basedOn w:val="DefaultParagraphFont"/>
+    <w:uiPriority w:val="99"/>
+    <w:semiHidden/>
+    <w:unhideWhenUsed/>
+    <w:rsid w:val="00F453D5"/>
+    <w:rPr>
+      <w:color w:val="800080" w:themeColor="followedHyperlink"/>
+      <w:u w:val="single"/>
+    </w:rPr>
+  </w:style>
+  <w:style w:type="paragraph" w:styleId="PlainText">
+    <w:name w:val="Plain Text"/>
+    <w:basedOn w:val="Normal"/>
+    <w:link w:val="PlainTextChar"/>
+    <w:uiPriority w:val="99"/>
+    <w:unhideWhenUsed/>
+    <w:rsid w:val="00CF2EFE"/>
+    <w:pPr>
+      <w:spacing w:line="240" w:lineRule="auto"/>
+    </w:pPr>
+    <w:rPr>
+      <w:rFonts w:ascii="Consolas" w:eastAsiaTheme="minorHAnsi" w:hAnsi="Consolas" w:cstheme="minorBidi"/>
+      <w:sz w:val="21"/>
+      <w:szCs w:val="21"/>
+      <w:lang w:val="en-US"/>
+    </w:rPr>
+  </w:style>
+  <w:style w:type="character" w:customStyle="1" w:styleId="PlainTextChar">
+    <w:name w:val="Plain Text Char"/>
+    <w:basedOn w:val="DefaultParagraphFont"/>
+    <w:link w:val="PlainText"/>
+    <w:uiPriority w:val="99"/>
+    <w:rsid w:val="00CF2EFE"/>
+    <w:rPr>
+      <w:rFonts w:ascii="Consolas" w:eastAsiaTheme="minorHAnsi" w:hAnsi="Consolas" w:cstheme="minorBidi"/>
+      <w:sz w:val="21"/>
+      <w:szCs w:val="21"/>
+      <w:lang w:val="en-US"/>
     </w:rPr>
   </w:style>
 </w:styles>

</xml_diff>

<commit_message>
modified task 0-3, new file Git SSH guid, task 04 part 01 added
</commit_message>
<xml_diff>
--- a/Task 0/Task 0.docx
+++ b/Task 0/Task 0.docx
@@ -10,6 +10,8 @@
           <w:b/>
         </w:rPr>
       </w:pPr>
+      <w:bookmarkStart w:id="0" w:name="_GoBack"/>
+      <w:bookmarkEnd w:id="0"/>
       <w:r>
         <w:rPr>
           <w:b/>
@@ -31,20 +33,21 @@
     </w:p>
     <w:p>
       <w:pPr>
-        <w:jc w:val="center"/>
+        <w:jc w:val="both"/>
         <w:rPr>
           <w:b/>
         </w:rPr>
       </w:pPr>
       <w:r>
         <w:pict w14:anchorId="0529144F">
-          <v:rect id="_x0000_i1025" style="width:0;height:1.5pt" o:hralign="center" o:hrstd="t" o:hr="t" fillcolor="#a0a0a0" stroked="f"/>
+          <v:rect id="_x0000_i1025" style="width:0;height:1.5pt" o:hrstd="t" o:hr="t" fillcolor="#a0a0a0" stroked="f"/>
         </w:pict>
       </w:r>
     </w:p>
     <w:p>
       <w:pPr>
         <w:ind w:left="720"/>
+        <w:jc w:val="both"/>
       </w:pPr>
     </w:p>
     <w:p>
@@ -53,6 +56,7 @@
           <w:ilvl w:val="0"/>
           <w:numId w:val="2"/>
         </w:numPr>
+        <w:jc w:val="both"/>
       </w:pPr>
       <w:r>
         <w:rPr>
@@ -70,6 +74,7 @@
           <w:ilvl w:val="0"/>
           <w:numId w:val="2"/>
         </w:numPr>
+        <w:jc w:val="both"/>
       </w:pPr>
       <w:r>
         <w:rPr>
@@ -83,7 +88,8 @@
     </w:p>
     <w:p>
       <w:pPr>
-        <w:ind w:left="720"/>
+        <w:ind w:left="360"/>
+        <w:jc w:val="both"/>
         <w:rPr>
           <w:b/>
         </w:rPr>
@@ -101,6 +107,7 @@
           <w:ilvl w:val="0"/>
           <w:numId w:val="1"/>
         </w:numPr>
+        <w:jc w:val="both"/>
       </w:pPr>
       <w:r>
         <w:t>Install JDK-17</w:t>
@@ -108,12 +115,13 @@
     </w:p>
     <w:p>
       <w:pPr>
-        <w:ind w:left="720" w:firstLine="720"/>
+        <w:ind w:left="720"/>
+        <w:jc w:val="both"/>
       </w:pPr>
       <w:r>
         <w:t xml:space="preserve">from: </w:t>
       </w:r>
-      <w:hyperlink r:id="rId5" w:history="1">
+      <w:hyperlink r:id="rId5" w:anchor="java17" w:history="1">
         <w:r>
           <w:rPr>
             <w:rStyle w:val="Hyperlink"/>
@@ -124,15 +132,13 @@
     </w:p>
     <w:p>
       <w:pPr>
+        <w:jc w:val="both"/>
         <w:rPr>
           <w:i/>
         </w:rPr>
       </w:pPr>
       <w:r>
         <w:t xml:space="preserve"> </w:t>
-      </w:r>
-      <w:r>
-        <w:tab/>
       </w:r>
       <w:r>
         <w:tab/>
@@ -155,15 +161,7 @@
           <w:color w:val="161513"/>
           <w:shd w:val="clear" w:color="auto" w:fill="FFFFFF"/>
         </w:rPr>
-        <w:t>x64 Installer</w:t>
-      </w:r>
-      <w:r>
-        <w:rPr>
-          <w:rFonts w:ascii="Segoe UI" w:hAnsi="Segoe UI" w:cs="Segoe UI"/>
-          <w:color w:val="161513"/>
-          <w:shd w:val="clear" w:color="auto" w:fill="FFFFFF"/>
-        </w:rPr>
-        <w:t>”</w:t>
+        <w:t>x64 Installer”</w:t>
       </w:r>
       <w:r>
         <w:rPr>
@@ -180,6 +178,7 @@
     </w:p>
     <w:p>
       <w:pPr>
+        <w:jc w:val="both"/>
         <w:rPr>
           <w:i/>
         </w:rPr>
@@ -191,6 +190,7 @@
           <w:ilvl w:val="0"/>
           <w:numId w:val="1"/>
         </w:numPr>
+        <w:jc w:val="both"/>
         <w:rPr>
           <w:i/>
         </w:rPr>
@@ -207,7 +207,8 @@
     </w:p>
     <w:p>
       <w:pPr>
-        <w:ind w:left="1440"/>
+        <w:ind w:left="720"/>
+        <w:jc w:val="both"/>
       </w:pPr>
       <w:r>
         <w:t xml:space="preserve">From: </w:t>
@@ -223,81 +224,59 @@
     </w:p>
     <w:p>
       <w:pPr>
+        <w:ind w:left="720"/>
+        <w:jc w:val="both"/>
+        <w:rPr>
+          <w:i/>
+        </w:rPr>
+      </w:pPr>
+      <w:r>
+        <w:rPr>
+          <w:i/>
+        </w:rPr>
+        <w:t xml:space="preserve">[go to above link, download complete version of latest Gradle. Unzip the downloaded file and keep the </w:t>
+      </w:r>
+      <w:r>
+        <w:rPr>
+          <w:i/>
+        </w:rPr>
+        <w:t xml:space="preserve">extracted </w:t>
+      </w:r>
+      <w:r>
+        <w:rPr>
+          <w:i/>
+        </w:rPr>
+        <w:t>folder in “C:\”</w:t>
+      </w:r>
+      <w:r>
+        <w:rPr>
+          <w:i/>
+        </w:rPr>
+        <w:t>.</w:t>
+      </w:r>
+      <w:r>
+        <w:rPr>
+          <w:i/>
+        </w:rPr>
+        <w:t xml:space="preserve"> Done</w:t>
+      </w:r>
+      <w:r>
+        <w:rPr>
+          <w:i/>
+        </w:rPr>
+        <w:t>.</w:t>
+      </w:r>
+      <w:r>
+        <w:rPr>
+          <w:i/>
+        </w:rPr>
+        <w:t>]</w:t>
+      </w:r>
+    </w:p>
+    <w:p>
+      <w:pPr>
         <w:ind w:left="1440"/>
-        <w:rPr>
-          <w:i/>
-        </w:rPr>
-      </w:pPr>
-      <w:r>
-        <w:rPr>
-          <w:i/>
-        </w:rPr>
-        <w:t>[</w:t>
-      </w:r>
-      <w:r>
-        <w:rPr>
-          <w:i/>
-        </w:rPr>
-        <w:t>go to</w:t>
-      </w:r>
-      <w:r>
-        <w:rPr>
-          <w:i/>
-        </w:rPr>
-        <w:t xml:space="preserve"> above link,</w:t>
-      </w:r>
-      <w:r>
-        <w:rPr>
-          <w:i/>
-        </w:rPr>
-        <w:t xml:space="preserve"> download complete version of latest Gradle. Unzip the downloaded file and keep the </w:t>
-      </w:r>
-      <w:r>
-        <w:rPr>
-          <w:i/>
-        </w:rPr>
-        <w:t xml:space="preserve">extracted </w:t>
-      </w:r>
-      <w:r>
-        <w:rPr>
-          <w:i/>
-        </w:rPr>
-        <w:t xml:space="preserve">folder in </w:t>
-      </w:r>
-      <w:r>
-        <w:rPr>
-          <w:i/>
-        </w:rPr>
-        <w:t>“C:\”</w:t>
-      </w:r>
-      <w:r>
-        <w:rPr>
-          <w:i/>
-        </w:rPr>
-        <w:t>.</w:t>
-      </w:r>
-      <w:r>
-        <w:rPr>
-          <w:i/>
-        </w:rPr>
-        <w:t xml:space="preserve"> Done</w:t>
-      </w:r>
-      <w:r>
-        <w:rPr>
-          <w:i/>
-        </w:rPr>
-        <w:t>.</w:t>
-      </w:r>
-      <w:r>
-        <w:rPr>
-          <w:i/>
-        </w:rPr>
-        <w:t>]</w:t>
-      </w:r>
-    </w:p>
-    <w:p>
-      <w:pPr>
-        <w:ind w:left="1440"/>
+        <w:jc w:val="both"/>
       </w:pPr>
     </w:p>
     <w:p>
@@ -306,6 +285,7 @@
           <w:ilvl w:val="0"/>
           <w:numId w:val="1"/>
         </w:numPr>
+        <w:jc w:val="both"/>
         <w:rPr>
           <w:b/>
         </w:rPr>
@@ -316,12 +296,13 @@
     </w:p>
     <w:p>
       <w:pPr>
-        <w:ind w:left="1440"/>
+        <w:ind w:left="720"/>
+        <w:jc w:val="both"/>
       </w:pPr>
       <w:r>
         <w:t xml:space="preserve">From: </w:t>
       </w:r>
-      <w:hyperlink r:id="rId7" w:history="1">
+      <w:hyperlink r:id="rId7" w:anchor="section=windows" w:history="1">
         <w:r>
           <w:rPr>
             <w:rStyle w:val="Hyperlink"/>
@@ -333,6 +314,7 @@
     <w:p>
       <w:pPr>
         <w:ind w:left="1440"/>
+        <w:jc w:val="both"/>
         <w:rPr>
           <w:b/>
         </w:rPr>
@@ -344,6 +326,7 @@
           <w:ilvl w:val="0"/>
           <w:numId w:val="1"/>
         </w:numPr>
+        <w:jc w:val="both"/>
       </w:pPr>
       <w:r>
         <w:t>Install Postman</w:t>
@@ -351,7 +334,8 @@
     </w:p>
     <w:p>
       <w:pPr>
-        <w:ind w:left="1440"/>
+        <w:ind w:left="720"/>
+        <w:jc w:val="both"/>
       </w:pPr>
       <w:r>
         <w:t xml:space="preserve">From: </w:t>
@@ -365,13 +349,18 @@
         </w:r>
       </w:hyperlink>
     </w:p>
-    <w:p/>
+    <w:p>
+      <w:pPr>
+        <w:jc w:val="both"/>
+      </w:pPr>
+    </w:p>
     <w:p>
       <w:pPr>
         <w:numPr>
           <w:ilvl w:val="0"/>
           <w:numId w:val="1"/>
         </w:numPr>
+        <w:jc w:val="both"/>
       </w:pPr>
       <w:r>
         <w:t xml:space="preserve">Install </w:t>
@@ -382,7 +371,8 @@
     </w:p>
     <w:p>
       <w:pPr>
-        <w:ind w:left="1440"/>
+        <w:ind w:left="720"/>
+        <w:jc w:val="both"/>
       </w:pPr>
       <w:r>
         <w:t xml:space="preserve">ref: </w:t>
@@ -398,77 +388,79 @@
     </w:p>
     <w:p>
       <w:pPr>
+        <w:ind w:left="720"/>
+        <w:jc w:val="both"/>
+        <w:rPr>
+          <w:i/>
+        </w:rPr>
+      </w:pPr>
+      <w:r>
+        <w:rPr>
+          <w:i/>
+        </w:rPr>
+        <w:t xml:space="preserve">[Note: set </w:t>
+      </w:r>
+      <w:r>
+        <w:rPr>
+          <w:i/>
+        </w:rPr>
+        <w:t>“</w:t>
+      </w:r>
+      <w:r>
+        <w:rPr>
+          <w:b/>
+          <w:i/>
+        </w:rPr>
+        <w:t>root</w:t>
+      </w:r>
+      <w:r>
+        <w:rPr>
+          <w:i/>
+        </w:rPr>
+        <w:t>”</w:t>
+      </w:r>
+      <w:r>
+        <w:rPr>
+          <w:i/>
+        </w:rPr>
+        <w:t xml:space="preserve"> user password as </w:t>
+      </w:r>
+      <w:r>
+        <w:rPr>
+          <w:i/>
+        </w:rPr>
+        <w:t>“</w:t>
+      </w:r>
+      <w:r>
+        <w:rPr>
+          <w:b/>
+          <w:i/>
+        </w:rPr>
+        <w:t>password</w:t>
+      </w:r>
+      <w:r>
+        <w:rPr>
+          <w:i/>
+        </w:rPr>
+        <w:t>”</w:t>
+      </w:r>
+      <w:r>
+        <w:rPr>
+          <w:i/>
+        </w:rPr>
+        <w:t xml:space="preserve"> to keep things simple</w:t>
+      </w:r>
+      <w:r>
+        <w:rPr>
+          <w:i/>
+        </w:rPr>
+        <w:t>]</w:t>
+      </w:r>
+    </w:p>
+    <w:p>
+      <w:pPr>
         <w:ind w:left="1440"/>
-        <w:rPr>
-          <w:i/>
-        </w:rPr>
-      </w:pPr>
-      <w:r>
-        <w:rPr>
-          <w:i/>
-        </w:rPr>
-        <w:t xml:space="preserve">[Note: set </w:t>
-      </w:r>
-      <w:r>
-        <w:rPr>
-          <w:i/>
-        </w:rPr>
-        <w:t>“</w:t>
-      </w:r>
-      <w:r>
-        <w:rPr>
-          <w:b/>
-          <w:i/>
-        </w:rPr>
-        <w:t>root</w:t>
-      </w:r>
-      <w:r>
-        <w:rPr>
-          <w:i/>
-        </w:rPr>
-        <w:t>”</w:t>
-      </w:r>
-      <w:r>
-        <w:rPr>
-          <w:i/>
-        </w:rPr>
-        <w:t xml:space="preserve"> user password as </w:t>
-      </w:r>
-      <w:r>
-        <w:rPr>
-          <w:i/>
-        </w:rPr>
-        <w:t>“</w:t>
-      </w:r>
-      <w:r>
-        <w:rPr>
-          <w:b/>
-          <w:i/>
-        </w:rPr>
-        <w:t>password</w:t>
-      </w:r>
-      <w:r>
-        <w:rPr>
-          <w:i/>
-        </w:rPr>
-        <w:t>”</w:t>
-      </w:r>
-      <w:r>
-        <w:rPr>
-          <w:i/>
-        </w:rPr>
-        <w:t xml:space="preserve"> to keep things simple</w:t>
-      </w:r>
-      <w:r>
-        <w:rPr>
-          <w:i/>
-        </w:rPr>
-        <w:t>]</w:t>
-      </w:r>
-    </w:p>
-    <w:p>
-      <w:pPr>
-        <w:ind w:left="1440"/>
+        <w:jc w:val="both"/>
         <w:rPr>
           <w:i/>
         </w:rPr>
@@ -480,6 +472,7 @@
           <w:ilvl w:val="0"/>
           <w:numId w:val="1"/>
         </w:numPr>
+        <w:jc w:val="both"/>
         <w:rPr>
           <w:b/>
         </w:rPr>
@@ -490,7 +483,8 @@
     </w:p>
     <w:p>
       <w:pPr>
-        <w:ind w:left="1440"/>
+        <w:ind w:left="720"/>
+        <w:jc w:val="both"/>
       </w:pPr>
       <w:r>
         <w:t xml:space="preserve">From: </w:t>
@@ -507,6 +501,7 @@
     <w:p>
       <w:pPr>
         <w:ind w:left="1440"/>
+        <w:jc w:val="both"/>
         <w:rPr>
           <w:b/>
         </w:rPr>
@@ -518,6 +513,7 @@
           <w:ilvl w:val="0"/>
           <w:numId w:val="1"/>
         </w:numPr>
+        <w:jc w:val="both"/>
         <w:rPr>
           <w:b/>
         </w:rPr>
@@ -538,6 +534,7 @@
           <w:ilvl w:val="0"/>
           <w:numId w:val="1"/>
         </w:numPr>
+        <w:jc w:val="both"/>
       </w:pPr>
       <w:r>
         <w:t xml:space="preserve">Generate SSH key and connect with </w:t>
@@ -548,41 +545,43 @@
     </w:p>
     <w:p>
       <w:pPr>
+        <w:ind w:left="720"/>
+        <w:jc w:val="both"/>
+        <w:rPr>
+          <w:i/>
+        </w:rPr>
+      </w:pPr>
+      <w:r>
+        <w:t xml:space="preserve">Ref: </w:t>
+      </w:r>
+      <w:r>
+        <w:rPr>
+          <w:i/>
+          <w:color w:val="0070C0"/>
+        </w:rPr>
+        <w:t>Git SSH Config guide.txt</w:t>
+      </w:r>
+      <w:r>
+        <w:rPr>
+          <w:i/>
+          <w:color w:val="0070C0"/>
+        </w:rPr>
+        <w:t xml:space="preserve"> </w:t>
+      </w:r>
+      <w:r>
+        <w:t xml:space="preserve">given with </w:t>
+      </w:r>
+      <w:r>
+        <w:t>T</w:t>
+      </w:r>
+      <w:r>
+        <w:t>ask 0 folder</w:t>
+      </w:r>
+    </w:p>
+    <w:p>
+      <w:pPr>
         <w:ind w:left="1440"/>
-        <w:rPr>
-          <w:i/>
-        </w:rPr>
-      </w:pPr>
-      <w:r>
-        <w:t xml:space="preserve">Ref: </w:t>
-      </w:r>
-      <w:r>
-        <w:rPr>
-          <w:i/>
-          <w:color w:val="0070C0"/>
-        </w:rPr>
-        <w:t>Git SSH Config guide.txt</w:t>
-      </w:r>
-      <w:r>
-        <w:rPr>
-          <w:i/>
-          <w:color w:val="0070C0"/>
-        </w:rPr>
-        <w:t xml:space="preserve"> </w:t>
-      </w:r>
-      <w:r>
-        <w:t xml:space="preserve">given with </w:t>
-      </w:r>
-      <w:r>
-        <w:t>T</w:t>
-      </w:r>
-      <w:r>
-        <w:t>ask 0 folder</w:t>
-      </w:r>
-    </w:p>
-    <w:p>
-      <w:pPr>
-        <w:ind w:left="1440"/>
+        <w:jc w:val="both"/>
         <w:rPr>
           <w:b/>
         </w:rPr>
@@ -595,8 +594,11 @@
       </w:r>
     </w:p>
     <w:p>
-      <w:r>
-        <w:t xml:space="preserve">            Try to create a repository in </w:t>
+      <w:pPr>
+        <w:jc w:val="both"/>
+      </w:pPr>
+      <w:r>
+        <w:t xml:space="preserve">Try to create a repository in </w:t>
       </w:r>
       <w:r>
         <w:t>GitHub</w:t>
@@ -610,8 +612,6 @@
       <w:r>
         <w:t xml:space="preserve">Commit &amp; </w:t>
       </w:r>
-      <w:bookmarkStart w:id="0" w:name="_GoBack"/>
-      <w:bookmarkEnd w:id="0"/>
       <w:r>
         <w:t>Push some</w:t>
       </w:r>
@@ -650,7 +650,7 @@
       <w:lvlText w:val="●"/>
       <w:lvlJc w:val="left"/>
       <w:pPr>
-        <w:ind w:left="1440" w:hanging="360"/>
+        <w:ind w:left="720" w:hanging="360"/>
       </w:pPr>
       <w:rPr>
         <w:u w:val="none"/>
@@ -662,7 +662,7 @@
       <w:lvlText w:val="○"/>
       <w:lvlJc w:val="left"/>
       <w:pPr>
-        <w:ind w:left="2160" w:hanging="360"/>
+        <w:ind w:left="1440" w:hanging="360"/>
       </w:pPr>
       <w:rPr>
         <w:u w:val="none"/>
@@ -674,7 +674,7 @@
       <w:lvlText w:val="■"/>
       <w:lvlJc w:val="left"/>
       <w:pPr>
-        <w:ind w:left="2880" w:hanging="360"/>
+        <w:ind w:left="2160" w:hanging="360"/>
       </w:pPr>
       <w:rPr>
         <w:u w:val="none"/>
@@ -686,7 +686,7 @@
       <w:lvlText w:val="●"/>
       <w:lvlJc w:val="left"/>
       <w:pPr>
-        <w:ind w:left="3600" w:hanging="360"/>
+        <w:ind w:left="2880" w:hanging="360"/>
       </w:pPr>
       <w:rPr>
         <w:u w:val="none"/>
@@ -698,7 +698,7 @@
       <w:lvlText w:val="○"/>
       <w:lvlJc w:val="left"/>
       <w:pPr>
-        <w:ind w:left="4320" w:hanging="360"/>
+        <w:ind w:left="3600" w:hanging="360"/>
       </w:pPr>
       <w:rPr>
         <w:u w:val="none"/>
@@ -710,7 +710,7 @@
       <w:lvlText w:val="■"/>
       <w:lvlJc w:val="left"/>
       <w:pPr>
-        <w:ind w:left="5040" w:hanging="360"/>
+        <w:ind w:left="4320" w:hanging="360"/>
       </w:pPr>
       <w:rPr>
         <w:u w:val="none"/>
@@ -722,7 +722,7 @@
       <w:lvlText w:val="●"/>
       <w:lvlJc w:val="left"/>
       <w:pPr>
-        <w:ind w:left="5760" w:hanging="360"/>
+        <w:ind w:left="5040" w:hanging="360"/>
       </w:pPr>
       <w:rPr>
         <w:u w:val="none"/>
@@ -734,7 +734,7 @@
       <w:lvlText w:val="○"/>
       <w:lvlJc w:val="left"/>
       <w:pPr>
-        <w:ind w:left="6480" w:hanging="360"/>
+        <w:ind w:left="5760" w:hanging="360"/>
       </w:pPr>
       <w:rPr>
         <w:u w:val="none"/>
@@ -746,7 +746,7 @@
       <w:lvlText w:val="■"/>
       <w:lvlJc w:val="left"/>
       <w:pPr>
-        <w:ind w:left="7200" w:hanging="360"/>
+        <w:ind w:left="6480" w:hanging="360"/>
       </w:pPr>
       <w:rPr>
         <w:u w:val="none"/>
@@ -763,7 +763,7 @@
       <w:lvlText w:val="%1."/>
       <w:lvlJc w:val="left"/>
       <w:pPr>
-        <w:ind w:left="720" w:hanging="360"/>
+        <w:ind w:left="360" w:hanging="360"/>
       </w:pPr>
       <w:rPr>
         <w:rFonts w:ascii="Arial" w:eastAsia="Arial" w:hAnsi="Arial" w:cs="Arial"/>
@@ -777,7 +777,7 @@
       <w:lvlText w:val="%2."/>
       <w:lvlJc w:val="left"/>
       <w:pPr>
-        <w:ind w:left="1440" w:hanging="360"/>
+        <w:ind w:left="1080" w:hanging="360"/>
       </w:pPr>
       <w:rPr>
         <w:u w:val="none"/>
@@ -789,7 +789,7 @@
       <w:lvlText w:val="%3."/>
       <w:lvlJc w:val="right"/>
       <w:pPr>
-        <w:ind w:left="2160" w:hanging="360"/>
+        <w:ind w:left="1800" w:hanging="360"/>
       </w:pPr>
       <w:rPr>
         <w:u w:val="none"/>
@@ -801,7 +801,7 @@
       <w:lvlText w:val="%4."/>
       <w:lvlJc w:val="left"/>
       <w:pPr>
-        <w:ind w:left="2880" w:hanging="360"/>
+        <w:ind w:left="2520" w:hanging="360"/>
       </w:pPr>
       <w:rPr>
         <w:u w:val="none"/>
@@ -813,7 +813,7 @@
       <w:lvlText w:val="%5."/>
       <w:lvlJc w:val="left"/>
       <w:pPr>
-        <w:ind w:left="3600" w:hanging="360"/>
+        <w:ind w:left="3240" w:hanging="360"/>
       </w:pPr>
       <w:rPr>
         <w:u w:val="none"/>
@@ -825,7 +825,7 @@
       <w:lvlText w:val="%6."/>
       <w:lvlJc w:val="right"/>
       <w:pPr>
-        <w:ind w:left="4320" w:hanging="360"/>
+        <w:ind w:left="3960" w:hanging="360"/>
       </w:pPr>
       <w:rPr>
         <w:u w:val="none"/>
@@ -837,7 +837,7 @@
       <w:lvlText w:val="%7."/>
       <w:lvlJc w:val="left"/>
       <w:pPr>
-        <w:ind w:left="5040" w:hanging="360"/>
+        <w:ind w:left="4680" w:hanging="360"/>
       </w:pPr>
       <w:rPr>
         <w:u w:val="none"/>
@@ -849,7 +849,7 @@
       <w:lvlText w:val="%8."/>
       <w:lvlJc w:val="left"/>
       <w:pPr>
-        <w:ind w:left="5760" w:hanging="360"/>
+        <w:ind w:left="5400" w:hanging="360"/>
       </w:pPr>
       <w:rPr>
         <w:u w:val="none"/>
@@ -861,7 +861,7 @@
       <w:lvlText w:val="%9."/>
       <w:lvlJc w:val="right"/>
       <w:pPr>
-        <w:ind w:left="6480" w:hanging="360"/>
+        <w:ind w:left="6120" w:hanging="360"/>
       </w:pPr>
       <w:rPr>
         <w:u w:val="none"/>

</xml_diff>